<commit_message>
Updated All Data Analysis Projects
</commit_message>
<xml_diff>
--- a/SQL_Target_Business_Case_Study.docx
+++ b/SQL_Target_Business_Case_Study.docx
@@ -67,12 +67,12 @@
           <wp:inline distB="114300" distT="114300" distL="114300" distR="114300">
             <wp:extent cx="2962275" cy="1543050"/>
             <wp:effectExtent b="0" l="0" r="0" t="0"/>
-            <wp:docPr id="10" name="image7.png"/>
+            <wp:docPr id="10" name="image2.png"/>
             <a:graphic>
               <a:graphicData uri="http://schemas.openxmlformats.org/drawingml/2006/picture">
                 <pic:pic>
                   <pic:nvPicPr>
-                    <pic:cNvPr id="0" name="image7.png"/>
+                    <pic:cNvPr id="0" name="image2.png"/>
                     <pic:cNvPicPr preferRelativeResize="0"/>
                   </pic:nvPicPr>
                   <pic:blipFill>
@@ -1280,12 +1280,12 @@
           <wp:inline distB="114300" distT="114300" distL="114300" distR="114300">
             <wp:extent cx="3533775" cy="1219200"/>
             <wp:effectExtent b="0" l="0" r="0" t="0"/>
-            <wp:docPr id="7" name="image17.png"/>
+            <wp:docPr id="7" name="image8.png"/>
             <a:graphic>
               <a:graphicData uri="http://schemas.openxmlformats.org/drawingml/2006/picture">
                 <pic:pic>
                   <pic:nvPicPr>
-                    <pic:cNvPr id="0" name="image17.png"/>
+                    <pic:cNvPr id="0" name="image8.png"/>
                     <pic:cNvPicPr preferRelativeResize="0"/>
                   </pic:nvPicPr>
                   <pic:blipFill>
@@ -1715,12 +1715,12 @@
           <wp:inline distB="114300" distT="114300" distL="114300" distR="114300">
             <wp:extent cx="3581400" cy="504825"/>
             <wp:effectExtent b="0" l="0" r="0" t="0"/>
-            <wp:docPr id="12" name="image10.png"/>
+            <wp:docPr id="12" name="image11.png"/>
             <a:graphic>
               <a:graphicData uri="http://schemas.openxmlformats.org/drawingml/2006/picture">
                 <pic:pic>
                   <pic:nvPicPr>
-                    <pic:cNvPr id="0" name="image10.png"/>
+                    <pic:cNvPr id="0" name="image11.png"/>
                     <pic:cNvPicPr preferRelativeResize="0"/>
                   </pic:nvPicPr>
                   <pic:blipFill>
@@ -2203,12 +2203,12 @@
           <wp:inline distB="114300" distT="114300" distL="114300" distR="114300">
             <wp:extent cx="2447925" cy="542925"/>
             <wp:effectExtent b="0" l="0" r="0" t="0"/>
-            <wp:docPr id="6" name="image2.png"/>
+            <wp:docPr id="6" name="image5.png"/>
             <a:graphic>
               <a:graphicData uri="http://schemas.openxmlformats.org/drawingml/2006/picture">
                 <pic:pic>
                   <pic:nvPicPr>
-                    <pic:cNvPr id="0" name="image2.png"/>
+                    <pic:cNvPr id="0" name="image5.png"/>
                     <pic:cNvPicPr preferRelativeResize="0"/>
                   </pic:nvPicPr>
                   <pic:blipFill>
@@ -3043,12 +3043,12 @@
           <wp:inline distB="114300" distT="114300" distL="114300" distR="114300">
             <wp:extent cx="3333750" cy="2552700"/>
             <wp:effectExtent b="0" l="0" r="0" t="0"/>
-            <wp:docPr id="11" name="image3.png"/>
+            <wp:docPr id="11" name="image1.png"/>
             <a:graphic>
               <a:graphicData uri="http://schemas.openxmlformats.org/drawingml/2006/picture">
                 <pic:pic>
                   <pic:nvPicPr>
-                    <pic:cNvPr id="0" name="image3.png"/>
+                    <pic:cNvPr id="0" name="image1.png"/>
                     <pic:cNvPicPr preferRelativeResize="0"/>
                   </pic:nvPicPr>
                   <pic:blipFill>
@@ -3782,12 +3782,12 @@
           <wp:inline distB="114300" distT="114300" distL="114300" distR="114300">
             <wp:extent cx="2343150" cy="1733550"/>
             <wp:effectExtent b="0" l="0" r="0" t="0"/>
-            <wp:docPr id="4" name="image8.png"/>
+            <wp:docPr id="4" name="image4.png"/>
             <a:graphic>
               <a:graphicData uri="http://schemas.openxmlformats.org/drawingml/2006/picture">
                 <pic:pic>
                   <pic:nvPicPr>
-                    <pic:cNvPr id="0" name="image8.png"/>
+                    <pic:cNvPr id="0" name="image4.png"/>
                     <pic:cNvPicPr preferRelativeResize="0"/>
                   </pic:nvPicPr>
                   <pic:blipFill>
@@ -5711,12 +5711,12 @@
           <wp:inline distB="114300" distT="114300" distL="114300" distR="114300">
             <wp:extent cx="2981325" cy="1009650"/>
             <wp:effectExtent b="0" l="0" r="0" t="0"/>
-            <wp:docPr id="13" name="image6.png"/>
+            <wp:docPr id="13" name="image7.png"/>
             <a:graphic>
               <a:graphicData uri="http://schemas.openxmlformats.org/drawingml/2006/picture">
                 <pic:pic>
                   <pic:nvPicPr>
-                    <pic:cNvPr id="0" name="image6.png"/>
+                    <pic:cNvPr id="0" name="image7.png"/>
                     <pic:cNvPicPr preferRelativeResize="0"/>
                   </pic:nvPicPr>
                   <pic:blipFill>
@@ -7565,12 +7565,12 @@
           <wp:inline distB="114300" distT="114300" distL="114300" distR="114300">
             <wp:extent cx="4810125" cy="2171700"/>
             <wp:effectExtent b="0" l="0" r="0" t="0"/>
-            <wp:docPr id="1" name="image1.png"/>
+            <wp:docPr id="1" name="image10.png"/>
             <a:graphic>
               <a:graphicData uri="http://schemas.openxmlformats.org/drawingml/2006/picture">
                 <pic:pic>
                   <pic:nvPicPr>
-                    <pic:cNvPr id="0" name="image1.png"/>
+                    <pic:cNvPr id="0" name="image10.png"/>
                     <pic:cNvPicPr preferRelativeResize="0"/>
                   </pic:nvPicPr>
                   <pic:blipFill>
@@ -8523,12 +8523,12 @@
           <wp:inline distB="114300" distT="114300" distL="114300" distR="114300">
             <wp:extent cx="2933700" cy="2114550"/>
             <wp:effectExtent b="0" l="0" r="0" t="0"/>
-            <wp:docPr id="5" name="image16.png"/>
+            <wp:docPr id="5" name="image13.png"/>
             <a:graphic>
               <a:graphicData uri="http://schemas.openxmlformats.org/drawingml/2006/picture">
                 <pic:pic>
                   <pic:nvPicPr>
-                    <pic:cNvPr id="0" name="image16.png"/>
+                    <pic:cNvPr id="0" name="image13.png"/>
                     <pic:cNvPicPr preferRelativeResize="0"/>
                   </pic:nvPicPr>
                   <pic:blipFill>
@@ -11055,12 +11055,12 @@
           <wp:inline distB="114300" distT="114300" distL="114300" distR="114300">
             <wp:extent cx="1895475" cy="504825"/>
             <wp:effectExtent b="0" l="0" r="0" t="0"/>
-            <wp:docPr id="18" name="image9.png"/>
+            <wp:docPr id="18" name="image3.png"/>
             <a:graphic>
               <a:graphicData uri="http://schemas.openxmlformats.org/drawingml/2006/picture">
                 <pic:pic>
                   <pic:nvPicPr>
-                    <pic:cNvPr id="0" name="image9.png"/>
+                    <pic:cNvPr id="0" name="image3.png"/>
                     <pic:cNvPicPr preferRelativeResize="0"/>
                   </pic:nvPicPr>
                   <pic:blipFill>
@@ -12200,12 +12200,12 @@
           <wp:inline distB="114300" distT="114300" distL="114300" distR="114300">
             <wp:extent cx="4943475" cy="3867150"/>
             <wp:effectExtent b="0" l="0" r="0" t="0"/>
-            <wp:docPr id="8" name="image4.png"/>
+            <wp:docPr id="8" name="image12.png"/>
             <a:graphic>
               <a:graphicData uri="http://schemas.openxmlformats.org/drawingml/2006/picture">
                 <pic:pic>
                   <pic:nvPicPr>
-                    <pic:cNvPr id="0" name="image4.png"/>
+                    <pic:cNvPr id="0" name="image12.png"/>
                     <pic:cNvPicPr preferRelativeResize="0"/>
                   </pic:nvPicPr>
                   <pic:blipFill>
@@ -14233,12 +14233,12 @@
           <wp:inline distB="114300" distT="114300" distL="114300" distR="114300">
             <wp:extent cx="4876800" cy="3143250"/>
             <wp:effectExtent b="0" l="0" r="0" t="0"/>
-            <wp:docPr id="17" name="image15.png"/>
+            <wp:docPr id="17" name="image16.png"/>
             <a:graphic>
               <a:graphicData uri="http://schemas.openxmlformats.org/drawingml/2006/picture">
                 <pic:pic>
                   <pic:nvPicPr>
-                    <pic:cNvPr id="0" name="image15.png"/>
+                    <pic:cNvPr id="0" name="image16.png"/>
                     <pic:cNvPicPr preferRelativeResize="0"/>
                   </pic:nvPicPr>
                   <pic:blipFill>
@@ -16456,12 +16456,12 @@
           <wp:inline distB="114300" distT="114300" distL="114300" distR="114300">
             <wp:extent cx="4086225" cy="2657475"/>
             <wp:effectExtent b="0" l="0" r="0" t="0"/>
-            <wp:docPr id="3" name="image14.png"/>
+            <wp:docPr id="3" name="image17.png"/>
             <a:graphic>
               <a:graphicData uri="http://schemas.openxmlformats.org/drawingml/2006/picture">
                 <pic:pic>
                   <pic:nvPicPr>
-                    <pic:cNvPr id="0" name="image14.png"/>
+                    <pic:cNvPr id="0" name="image17.png"/>
                     <pic:cNvPicPr preferRelativeResize="0"/>
                   </pic:nvPicPr>
                   <pic:blipFill>
@@ -18789,12 +18789,12 @@
           <wp:inline distB="114300" distT="114300" distL="114300" distR="114300">
             <wp:extent cx="3971925" cy="2657475"/>
             <wp:effectExtent b="0" l="0" r="0" t="0"/>
-            <wp:docPr id="15" name="image13.png"/>
+            <wp:docPr id="15" name="image9.png"/>
             <a:graphic>
               <a:graphicData uri="http://schemas.openxmlformats.org/drawingml/2006/picture">
                 <pic:pic>
                   <pic:nvPicPr>
-                    <pic:cNvPr id="0" name="image13.png"/>
+                    <pic:cNvPr id="0" name="image9.png"/>
                     <pic:cNvPicPr preferRelativeResize="0"/>
                   </pic:nvPicPr>
                   <pic:blipFill>
@@ -20618,12 +20618,12 @@
           <wp:inline distB="114300" distT="114300" distL="114300" distR="114300">
             <wp:extent cx="4438650" cy="1466850"/>
             <wp:effectExtent b="0" l="0" r="0" t="0"/>
-            <wp:docPr id="16" name="image5.png"/>
+            <wp:docPr id="16" name="image6.png"/>
             <a:graphic>
               <a:graphicData uri="http://schemas.openxmlformats.org/drawingml/2006/picture">
                 <pic:pic>
                   <pic:nvPicPr>
-                    <pic:cNvPr id="0" name="image5.png"/>
+                    <pic:cNvPr id="0" name="image6.png"/>
                     <pic:cNvPicPr preferRelativeResize="0"/>
                   </pic:nvPicPr>
                   <pic:blipFill>
@@ -21957,12 +21957,12 @@
           <wp:inline distB="114300" distT="114300" distL="114300" distR="114300">
             <wp:extent cx="5943600" cy="5346700"/>
             <wp:effectExtent b="0" l="0" r="0" t="0"/>
-            <wp:docPr id="9" name="image12.png"/>
+            <wp:docPr id="9" name="image14.png"/>
             <a:graphic>
               <a:graphicData uri="http://schemas.openxmlformats.org/drawingml/2006/picture">
                 <pic:pic>
                   <pic:nvPicPr>
-                    <pic:cNvPr id="0" name="image12.png"/>
+                    <pic:cNvPr id="0" name="image14.png"/>
                     <pic:cNvPicPr preferRelativeResize="0"/>
                   </pic:nvPicPr>
                   <pic:blipFill>
@@ -22979,12 +22979,12 @@
           <wp:inline distB="114300" distT="114300" distL="114300" distR="114300">
             <wp:extent cx="3067050" cy="3533775"/>
             <wp:effectExtent b="0" l="0" r="0" t="0"/>
-            <wp:docPr id="14" name="image11.png"/>
+            <wp:docPr id="14" name="image15.png"/>
             <a:graphic>
               <a:graphicData uri="http://schemas.openxmlformats.org/drawingml/2006/picture">
                 <pic:pic>
                   <pic:nvPicPr>
-                    <pic:cNvPr id="0" name="image11.png"/>
+                    <pic:cNvPr id="0" name="image15.png"/>
                     <pic:cNvPicPr preferRelativeResize="0"/>
                   </pic:nvPicPr>
                   <pic:blipFill>

</xml_diff>

<commit_message>
Updated the SQL business case study document
</commit_message>
<xml_diff>
--- a/SQL_Target_Business_Case_Study.docx
+++ b/SQL_Target_Business_Case_Study.docx
@@ -67,12 +67,12 @@
           <wp:inline distB="114300" distT="114300" distL="114300" distR="114300">
             <wp:extent cx="2962275" cy="1543050"/>
             <wp:effectExtent b="0" l="0" r="0" t="0"/>
-            <wp:docPr id="10" name="image2.png"/>
+            <wp:docPr id="10" name="image14.png"/>
             <a:graphic>
               <a:graphicData uri="http://schemas.openxmlformats.org/drawingml/2006/picture">
                 <pic:pic>
                   <pic:nvPicPr>
-                    <pic:cNvPr id="0" name="image2.png"/>
+                    <pic:cNvPr id="0" name="image14.png"/>
                     <pic:cNvPicPr preferRelativeResize="0"/>
                   </pic:nvPicPr>
                   <pic:blipFill>
@@ -1280,12 +1280,12 @@
           <wp:inline distB="114300" distT="114300" distL="114300" distR="114300">
             <wp:extent cx="3533775" cy="1219200"/>
             <wp:effectExtent b="0" l="0" r="0" t="0"/>
-            <wp:docPr id="7" name="image8.png"/>
+            <wp:docPr id="7" name="image2.png"/>
             <a:graphic>
               <a:graphicData uri="http://schemas.openxmlformats.org/drawingml/2006/picture">
                 <pic:pic>
                   <pic:nvPicPr>
-                    <pic:cNvPr id="0" name="image8.png"/>
+                    <pic:cNvPr id="0" name="image2.png"/>
                     <pic:cNvPicPr preferRelativeResize="0"/>
                   </pic:nvPicPr>
                   <pic:blipFill>
@@ -1715,12 +1715,12 @@
           <wp:inline distB="114300" distT="114300" distL="114300" distR="114300">
             <wp:extent cx="3581400" cy="504825"/>
             <wp:effectExtent b="0" l="0" r="0" t="0"/>
-            <wp:docPr id="12" name="image11.png"/>
+            <wp:docPr id="12" name="image3.png"/>
             <a:graphic>
               <a:graphicData uri="http://schemas.openxmlformats.org/drawingml/2006/picture">
                 <pic:pic>
                   <pic:nvPicPr>
-                    <pic:cNvPr id="0" name="image11.png"/>
+                    <pic:cNvPr id="0" name="image3.png"/>
                     <pic:cNvPicPr preferRelativeResize="0"/>
                   </pic:nvPicPr>
                   <pic:blipFill>
@@ -3043,12 +3043,12 @@
           <wp:inline distB="114300" distT="114300" distL="114300" distR="114300">
             <wp:extent cx="3333750" cy="2552700"/>
             <wp:effectExtent b="0" l="0" r="0" t="0"/>
-            <wp:docPr id="11" name="image1.png"/>
+            <wp:docPr id="11" name="image10.png"/>
             <a:graphic>
               <a:graphicData uri="http://schemas.openxmlformats.org/drawingml/2006/picture">
                 <pic:pic>
                   <pic:nvPicPr>
-                    <pic:cNvPr id="0" name="image1.png"/>
+                    <pic:cNvPr id="0" name="image10.png"/>
                     <pic:cNvPicPr preferRelativeResize="0"/>
                   </pic:nvPicPr>
                   <pic:blipFill>
@@ -3782,12 +3782,12 @@
           <wp:inline distB="114300" distT="114300" distL="114300" distR="114300">
             <wp:extent cx="2343150" cy="1733550"/>
             <wp:effectExtent b="0" l="0" r="0" t="0"/>
-            <wp:docPr id="4" name="image4.png"/>
+            <wp:docPr id="4" name="image1.png"/>
             <a:graphic>
               <a:graphicData uri="http://schemas.openxmlformats.org/drawingml/2006/picture">
                 <pic:pic>
                   <pic:nvPicPr>
-                    <pic:cNvPr id="0" name="image4.png"/>
+                    <pic:cNvPr id="0" name="image1.png"/>
                     <pic:cNvPicPr preferRelativeResize="0"/>
                   </pic:nvPicPr>
                   <pic:blipFill>
@@ -7565,12 +7565,12 @@
           <wp:inline distB="114300" distT="114300" distL="114300" distR="114300">
             <wp:extent cx="4810125" cy="2171700"/>
             <wp:effectExtent b="0" l="0" r="0" t="0"/>
-            <wp:docPr id="1" name="image10.png"/>
+            <wp:docPr id="1" name="image4.png"/>
             <a:graphic>
               <a:graphicData uri="http://schemas.openxmlformats.org/drawingml/2006/picture">
                 <pic:pic>
                   <pic:nvPicPr>
-                    <pic:cNvPr id="0" name="image10.png"/>
+                    <pic:cNvPr id="0" name="image4.png"/>
                     <pic:cNvPicPr preferRelativeResize="0"/>
                   </pic:nvPicPr>
                   <pic:blipFill>
@@ -8523,12 +8523,12 @@
           <wp:inline distB="114300" distT="114300" distL="114300" distR="114300">
             <wp:extent cx="2933700" cy="2114550"/>
             <wp:effectExtent b="0" l="0" r="0" t="0"/>
-            <wp:docPr id="5" name="image13.png"/>
+            <wp:docPr id="5" name="image18.png"/>
             <a:graphic>
               <a:graphicData uri="http://schemas.openxmlformats.org/drawingml/2006/picture">
                 <pic:pic>
                   <pic:nvPicPr>
-                    <pic:cNvPr id="0" name="image13.png"/>
+                    <pic:cNvPr id="0" name="image18.png"/>
                     <pic:cNvPicPr preferRelativeResize="0"/>
                   </pic:nvPicPr>
                   <pic:blipFill>
@@ -11055,12 +11055,12 @@
           <wp:inline distB="114300" distT="114300" distL="114300" distR="114300">
             <wp:extent cx="1895475" cy="504825"/>
             <wp:effectExtent b="0" l="0" r="0" t="0"/>
-            <wp:docPr id="18" name="image3.png"/>
+            <wp:docPr id="18" name="image11.png"/>
             <a:graphic>
               <a:graphicData uri="http://schemas.openxmlformats.org/drawingml/2006/picture">
                 <pic:pic>
                   <pic:nvPicPr>
-                    <pic:cNvPr id="0" name="image3.png"/>
+                    <pic:cNvPr id="0" name="image11.png"/>
                     <pic:cNvPicPr preferRelativeResize="0"/>
                   </pic:nvPicPr>
                   <pic:blipFill>
@@ -12200,12 +12200,12 @@
           <wp:inline distB="114300" distT="114300" distL="114300" distR="114300">
             <wp:extent cx="4943475" cy="3867150"/>
             <wp:effectExtent b="0" l="0" r="0" t="0"/>
-            <wp:docPr id="8" name="image12.png"/>
+            <wp:docPr id="8" name="image16.png"/>
             <a:graphic>
               <a:graphicData uri="http://schemas.openxmlformats.org/drawingml/2006/picture">
                 <pic:pic>
                   <pic:nvPicPr>
-                    <pic:cNvPr id="0" name="image12.png"/>
+                    <pic:cNvPr id="0" name="image16.png"/>
                     <pic:cNvPicPr preferRelativeResize="0"/>
                   </pic:nvPicPr>
                   <pic:blipFill>
@@ -13387,12 +13387,12 @@
           <wp:inline distB="114300" distT="114300" distL="114300" distR="114300">
             <wp:extent cx="4943475" cy="3867150"/>
             <wp:effectExtent b="0" l="0" r="0" t="0"/>
-            <wp:docPr id="2" name="image18.png"/>
+            <wp:docPr id="2" name="image15.png"/>
             <a:graphic>
               <a:graphicData uri="http://schemas.openxmlformats.org/drawingml/2006/picture">
                 <pic:pic>
                   <pic:nvPicPr>
-                    <pic:cNvPr id="0" name="image18.png"/>
+                    <pic:cNvPr id="0" name="image15.png"/>
                     <pic:cNvPicPr preferRelativeResize="0"/>
                   </pic:nvPicPr>
                   <pic:blipFill>
@@ -14233,12 +14233,12 @@
           <wp:inline distB="114300" distT="114300" distL="114300" distR="114300">
             <wp:extent cx="4876800" cy="3143250"/>
             <wp:effectExtent b="0" l="0" r="0" t="0"/>
-            <wp:docPr id="17" name="image16.png"/>
+            <wp:docPr id="17" name="image12.png"/>
             <a:graphic>
               <a:graphicData uri="http://schemas.openxmlformats.org/drawingml/2006/picture">
                 <pic:pic>
                   <pic:nvPicPr>
-                    <pic:cNvPr id="0" name="image16.png"/>
+                    <pic:cNvPr id="0" name="image12.png"/>
                     <pic:cNvPicPr preferRelativeResize="0"/>
                   </pic:nvPicPr>
                   <pic:blipFill>
@@ -16456,12 +16456,12 @@
           <wp:inline distB="114300" distT="114300" distL="114300" distR="114300">
             <wp:extent cx="4086225" cy="2657475"/>
             <wp:effectExtent b="0" l="0" r="0" t="0"/>
-            <wp:docPr id="3" name="image17.png"/>
+            <wp:docPr id="3" name="image13.png"/>
             <a:graphic>
               <a:graphicData uri="http://schemas.openxmlformats.org/drawingml/2006/picture">
                 <pic:pic>
                   <pic:nvPicPr>
-                    <pic:cNvPr id="0" name="image17.png"/>
+                    <pic:cNvPr id="0" name="image13.png"/>
                     <pic:cNvPicPr preferRelativeResize="0"/>
                   </pic:nvPicPr>
                   <pic:blipFill>
@@ -20618,12 +20618,12 @@
           <wp:inline distB="114300" distT="114300" distL="114300" distR="114300">
             <wp:extent cx="4438650" cy="1466850"/>
             <wp:effectExtent b="0" l="0" r="0" t="0"/>
-            <wp:docPr id="16" name="image6.png"/>
+            <wp:docPr id="16" name="image8.png"/>
             <a:graphic>
               <a:graphicData uri="http://schemas.openxmlformats.org/drawingml/2006/picture">
                 <pic:pic>
                   <pic:nvPicPr>
-                    <pic:cNvPr id="0" name="image6.png"/>
+                    <pic:cNvPr id="0" name="image8.png"/>
                     <pic:cNvPicPr preferRelativeResize="0"/>
                   </pic:nvPicPr>
                   <pic:blipFill>
@@ -21957,12 +21957,12 @@
           <wp:inline distB="114300" distT="114300" distL="114300" distR="114300">
             <wp:extent cx="5943600" cy="5346700"/>
             <wp:effectExtent b="0" l="0" r="0" t="0"/>
-            <wp:docPr id="9" name="image14.png"/>
+            <wp:docPr id="9" name="image17.png"/>
             <a:graphic>
               <a:graphicData uri="http://schemas.openxmlformats.org/drawingml/2006/picture">
                 <pic:pic>
                   <pic:nvPicPr>
-                    <pic:cNvPr id="0" name="image14.png"/>
+                    <pic:cNvPr id="0" name="image17.png"/>
                     <pic:cNvPicPr preferRelativeResize="0"/>
                   </pic:nvPicPr>
                   <pic:blipFill>
@@ -22979,12 +22979,12 @@
           <wp:inline distB="114300" distT="114300" distL="114300" distR="114300">
             <wp:extent cx="3067050" cy="3533775"/>
             <wp:effectExtent b="0" l="0" r="0" t="0"/>
-            <wp:docPr id="14" name="image15.png"/>
+            <wp:docPr id="14" name="image6.png"/>
             <a:graphic>
               <a:graphicData uri="http://schemas.openxmlformats.org/drawingml/2006/picture">
                 <pic:pic>
                   <pic:nvPicPr>
-                    <pic:cNvPr id="0" name="image15.png"/>
+                    <pic:cNvPr id="0" name="image6.png"/>
                     <pic:cNvPicPr preferRelativeResize="0"/>
                   </pic:nvPicPr>
                   <pic:blipFill>

</xml_diff>

<commit_message>
Added SQL Business Case Projects
</commit_message>
<xml_diff>
--- a/SQL_Target_Business_Case_Study.docx
+++ b/SQL_Target_Business_Case_Study.docx
@@ -67,12 +67,12 @@
           <wp:inline distB="114300" distT="114300" distL="114300" distR="114300">
             <wp:extent cx="2962275" cy="1543050"/>
             <wp:effectExtent b="0" l="0" r="0" t="0"/>
-            <wp:docPr id="10" name="image17.png"/>
+            <wp:docPr id="10" name="image5.png"/>
             <a:graphic>
               <a:graphicData uri="http://schemas.openxmlformats.org/drawingml/2006/picture">
                 <pic:pic>
                   <pic:nvPicPr>
-                    <pic:cNvPr id="0" name="image17.png"/>
+                    <pic:cNvPr id="0" name="image5.png"/>
                     <pic:cNvPicPr preferRelativeResize="0"/>
                   </pic:nvPicPr>
                   <pic:blipFill>
@@ -1280,12 +1280,12 @@
           <wp:inline distB="114300" distT="114300" distL="114300" distR="114300">
             <wp:extent cx="3533775" cy="1219200"/>
             <wp:effectExtent b="0" l="0" r="0" t="0"/>
-            <wp:docPr id="7" name="image5.png"/>
+            <wp:docPr id="7" name="image15.png"/>
             <a:graphic>
               <a:graphicData uri="http://schemas.openxmlformats.org/drawingml/2006/picture">
                 <pic:pic>
                   <pic:nvPicPr>
-                    <pic:cNvPr id="0" name="image5.png"/>
+                    <pic:cNvPr id="0" name="image15.png"/>
                     <pic:cNvPicPr preferRelativeResize="0"/>
                   </pic:nvPicPr>
                   <pic:blipFill>
@@ -1715,12 +1715,12 @@
           <wp:inline distB="114300" distT="114300" distL="114300" distR="114300">
             <wp:extent cx="3581400" cy="504825"/>
             <wp:effectExtent b="0" l="0" r="0" t="0"/>
-            <wp:docPr id="12" name="image7.png"/>
+            <wp:docPr id="12" name="image4.png"/>
             <a:graphic>
               <a:graphicData uri="http://schemas.openxmlformats.org/drawingml/2006/picture">
                 <pic:pic>
                   <pic:nvPicPr>
-                    <pic:cNvPr id="0" name="image7.png"/>
+                    <pic:cNvPr id="0" name="image4.png"/>
                     <pic:cNvPicPr preferRelativeResize="0"/>
                   </pic:nvPicPr>
                   <pic:blipFill>
@@ -2203,12 +2203,12 @@
           <wp:inline distB="114300" distT="114300" distL="114300" distR="114300">
             <wp:extent cx="2447925" cy="542925"/>
             <wp:effectExtent b="0" l="0" r="0" t="0"/>
-            <wp:docPr id="6" name="image11.png"/>
+            <wp:docPr id="6" name="image7.png"/>
             <a:graphic>
               <a:graphicData uri="http://schemas.openxmlformats.org/drawingml/2006/picture">
                 <pic:pic>
                   <pic:nvPicPr>
-                    <pic:cNvPr id="0" name="image11.png"/>
+                    <pic:cNvPr id="0" name="image7.png"/>
                     <pic:cNvPicPr preferRelativeResize="0"/>
                   </pic:nvPicPr>
                   <pic:blipFill>
@@ -3043,12 +3043,12 @@
           <wp:inline distB="114300" distT="114300" distL="114300" distR="114300">
             <wp:extent cx="3333750" cy="2552700"/>
             <wp:effectExtent b="0" l="0" r="0" t="0"/>
-            <wp:docPr id="11" name="image1.png"/>
+            <wp:docPr id="11" name="image3.png"/>
             <a:graphic>
               <a:graphicData uri="http://schemas.openxmlformats.org/drawingml/2006/picture">
                 <pic:pic>
                   <pic:nvPicPr>
-                    <pic:cNvPr id="0" name="image1.png"/>
+                    <pic:cNvPr id="0" name="image3.png"/>
                     <pic:cNvPicPr preferRelativeResize="0"/>
                   </pic:nvPicPr>
                   <pic:blipFill>
@@ -3782,12 +3782,12 @@
           <wp:inline distB="114300" distT="114300" distL="114300" distR="114300">
             <wp:extent cx="2343150" cy="1733550"/>
             <wp:effectExtent b="0" l="0" r="0" t="0"/>
-            <wp:docPr id="4" name="image4.png"/>
+            <wp:docPr id="4" name="image8.png"/>
             <a:graphic>
               <a:graphicData uri="http://schemas.openxmlformats.org/drawingml/2006/picture">
                 <pic:pic>
                   <pic:nvPicPr>
-                    <pic:cNvPr id="0" name="image4.png"/>
+                    <pic:cNvPr id="0" name="image8.png"/>
                     <pic:cNvPicPr preferRelativeResize="0"/>
                   </pic:nvPicPr>
                   <pic:blipFill>
@@ -5711,12 +5711,12 @@
           <wp:inline distB="114300" distT="114300" distL="114300" distR="114300">
             <wp:extent cx="2981325" cy="1009650"/>
             <wp:effectExtent b="0" l="0" r="0" t="0"/>
-            <wp:docPr id="13" name="image12.png"/>
+            <wp:docPr id="13" name="image16.png"/>
             <a:graphic>
               <a:graphicData uri="http://schemas.openxmlformats.org/drawingml/2006/picture">
                 <pic:pic>
                   <pic:nvPicPr>
-                    <pic:cNvPr id="0" name="image12.png"/>
+                    <pic:cNvPr id="0" name="image16.png"/>
                     <pic:cNvPicPr preferRelativeResize="0"/>
                   </pic:nvPicPr>
                   <pic:blipFill>
@@ -8523,12 +8523,12 @@
           <wp:inline distB="114300" distT="114300" distL="114300" distR="114300">
             <wp:extent cx="2933700" cy="2114550"/>
             <wp:effectExtent b="0" l="0" r="0" t="0"/>
-            <wp:docPr id="5" name="image6.png"/>
+            <wp:docPr id="5" name="image11.png"/>
             <a:graphic>
               <a:graphicData uri="http://schemas.openxmlformats.org/drawingml/2006/picture">
                 <pic:pic>
                   <pic:nvPicPr>
-                    <pic:cNvPr id="0" name="image6.png"/>
+                    <pic:cNvPr id="0" name="image11.png"/>
                     <pic:cNvPicPr preferRelativeResize="0"/>
                   </pic:nvPicPr>
                   <pic:blipFill>
@@ -11055,12 +11055,12 @@
           <wp:inline distB="114300" distT="114300" distL="114300" distR="114300">
             <wp:extent cx="1895475" cy="504825"/>
             <wp:effectExtent b="0" l="0" r="0" t="0"/>
-            <wp:docPr id="18" name="image3.png"/>
+            <wp:docPr id="18" name="image6.png"/>
             <a:graphic>
               <a:graphicData uri="http://schemas.openxmlformats.org/drawingml/2006/picture">
                 <pic:pic>
                   <pic:nvPicPr>
-                    <pic:cNvPr id="0" name="image3.png"/>
+                    <pic:cNvPr id="0" name="image6.png"/>
                     <pic:cNvPicPr preferRelativeResize="0"/>
                   </pic:nvPicPr>
                   <pic:blipFill>
@@ -13387,12 +13387,12 @@
           <wp:inline distB="114300" distT="114300" distL="114300" distR="114300">
             <wp:extent cx="4943475" cy="3867150"/>
             <wp:effectExtent b="0" l="0" r="0" t="0"/>
-            <wp:docPr id="2" name="image8.png"/>
+            <wp:docPr id="2" name="image10.png"/>
             <a:graphic>
               <a:graphicData uri="http://schemas.openxmlformats.org/drawingml/2006/picture">
                 <pic:pic>
                   <pic:nvPicPr>
-                    <pic:cNvPr id="0" name="image8.png"/>
+                    <pic:cNvPr id="0" name="image10.png"/>
                     <pic:cNvPicPr preferRelativeResize="0"/>
                   </pic:nvPicPr>
                   <pic:blipFill>
@@ -14233,12 +14233,12 @@
           <wp:inline distB="114300" distT="114300" distL="114300" distR="114300">
             <wp:extent cx="4876800" cy="3143250"/>
             <wp:effectExtent b="0" l="0" r="0" t="0"/>
-            <wp:docPr id="17" name="image14.png"/>
+            <wp:docPr id="17" name="image17.png"/>
             <a:graphic>
               <a:graphicData uri="http://schemas.openxmlformats.org/drawingml/2006/picture">
                 <pic:pic>
                   <pic:nvPicPr>
-                    <pic:cNvPr id="0" name="image14.png"/>
+                    <pic:cNvPr id="0" name="image17.png"/>
                     <pic:cNvPicPr preferRelativeResize="0"/>
                   </pic:nvPicPr>
                   <pic:blipFill>
@@ -16456,12 +16456,12 @@
           <wp:inline distB="114300" distT="114300" distL="114300" distR="114300">
             <wp:extent cx="4086225" cy="2657475"/>
             <wp:effectExtent b="0" l="0" r="0" t="0"/>
-            <wp:docPr id="3" name="image16.png"/>
+            <wp:docPr id="3" name="image14.png"/>
             <a:graphic>
               <a:graphicData uri="http://schemas.openxmlformats.org/drawingml/2006/picture">
                 <pic:pic>
                   <pic:nvPicPr>
-                    <pic:cNvPr id="0" name="image16.png"/>
+                    <pic:cNvPr id="0" name="image14.png"/>
                     <pic:cNvPicPr preferRelativeResize="0"/>
                   </pic:nvPicPr>
                   <pic:blipFill>
@@ -18789,12 +18789,12 @@
           <wp:inline distB="114300" distT="114300" distL="114300" distR="114300">
             <wp:extent cx="3971925" cy="2657475"/>
             <wp:effectExtent b="0" l="0" r="0" t="0"/>
-            <wp:docPr id="15" name="image13.png"/>
+            <wp:docPr id="15" name="image9.png"/>
             <a:graphic>
               <a:graphicData uri="http://schemas.openxmlformats.org/drawingml/2006/picture">
                 <pic:pic>
                   <pic:nvPicPr>
-                    <pic:cNvPr id="0" name="image13.png"/>
+                    <pic:cNvPr id="0" name="image9.png"/>
                     <pic:cNvPicPr preferRelativeResize="0"/>
                   </pic:nvPicPr>
                   <pic:blipFill>
@@ -20618,12 +20618,12 @@
           <wp:inline distB="114300" distT="114300" distL="114300" distR="114300">
             <wp:extent cx="4438650" cy="1466850"/>
             <wp:effectExtent b="0" l="0" r="0" t="0"/>
-            <wp:docPr id="16" name="image9.png"/>
+            <wp:docPr id="16" name="image1.png"/>
             <a:graphic>
               <a:graphicData uri="http://schemas.openxmlformats.org/drawingml/2006/picture">
                 <pic:pic>
                   <pic:nvPicPr>
-                    <pic:cNvPr id="0" name="image9.png"/>
+                    <pic:cNvPr id="0" name="image1.png"/>
                     <pic:cNvPicPr preferRelativeResize="0"/>
                   </pic:nvPicPr>
                   <pic:blipFill>
@@ -21957,12 +21957,12 @@
           <wp:inline distB="114300" distT="114300" distL="114300" distR="114300">
             <wp:extent cx="5943600" cy="5346700"/>
             <wp:effectExtent b="0" l="0" r="0" t="0"/>
-            <wp:docPr id="9" name="image15.png"/>
+            <wp:docPr id="9" name="image12.png"/>
             <a:graphic>
               <a:graphicData uri="http://schemas.openxmlformats.org/drawingml/2006/picture">
                 <pic:pic>
                   <pic:nvPicPr>
-                    <pic:cNvPr id="0" name="image15.png"/>
+                    <pic:cNvPr id="0" name="image12.png"/>
                     <pic:cNvPicPr preferRelativeResize="0"/>
                   </pic:nvPicPr>
                   <pic:blipFill>
@@ -22979,12 +22979,12 @@
           <wp:inline distB="114300" distT="114300" distL="114300" distR="114300">
             <wp:extent cx="3067050" cy="3533775"/>
             <wp:effectExtent b="0" l="0" r="0" t="0"/>
-            <wp:docPr id="14" name="image10.png"/>
+            <wp:docPr id="14" name="image13.png"/>
             <a:graphic>
               <a:graphicData uri="http://schemas.openxmlformats.org/drawingml/2006/picture">
                 <pic:pic>
                   <pic:nvPicPr>
-                    <pic:cNvPr id="0" name="image10.png"/>
+                    <pic:cNvPr id="0" name="image13.png"/>
                     <pic:cNvPicPr preferRelativeResize="0"/>
                   </pic:nvPicPr>
                   <pic:blipFill>

</xml_diff>